<commit_message>
add UserChart in WordTempalte example
</commit_message>
<xml_diff>
--- a/Southwind.Terminal/WordTemplates/Order.docx
+++ b/Southwind.Terminal/WordTemplates/Order.docx
@@ -51,11 +51,9 @@
             <w:r>
               <w:t xml:space="preserve"> Street n° 42, </w:t>
             </w:r>
-            <w:proofErr w:type="spellStart"/>
             <w:r>
               <w:t>Neverland</w:t>
             </w:r>
-            <w:proofErr w:type="spellEnd"/>
           </w:p>
         </w:tc>
         <w:tc>
@@ -384,12 +382,7 @@
             </w:r>
             <w:proofErr w:type="spellStart"/>
             <w:r>
-              <w:t>Customer</w:t>
-            </w:r>
-            <w:bookmarkStart w:id="1" w:name="_GoBack"/>
-            <w:bookmarkEnd w:id="1"/>
-            <w:r>
-              <w:t>.Address</w:t>
+              <w:t>Customer.Address</w:t>
             </w:r>
             <w:proofErr w:type="spellEnd"/>
             <w:r>
@@ -622,7 +615,7 @@
       <w:pPr>
         <w:pStyle w:val="InvoiceHeading"/>
       </w:pPr>
-      <w:bookmarkStart w:id="2" w:name="OLE_LINK5"/>
+      <w:bookmarkStart w:id="1" w:name="OLE_LINK5"/>
       <w:r>
         <w:t>Order Lines</w:t>
       </w:r>
@@ -673,7 +666,7 @@
           <w:tcPr>
             <w:tcW w:w="1628" w:type="pct"/>
           </w:tcPr>
-          <w:bookmarkEnd w:id="2"/>
+          <w:bookmarkEnd w:id="1"/>
           <w:p>
             <w:r>
               <w:t>Quantity</w:t>
@@ -805,9 +798,9 @@
             </w:tcBorders>
           </w:tcPr>
           <w:p>
-            <w:bookmarkStart w:id="3" w:name="OLE_LINK2"/>
-            <w:bookmarkStart w:id="4" w:name="OLE_LINK3"/>
-            <w:bookmarkStart w:id="5" w:name="OLE_LINK4"/>
+            <w:bookmarkStart w:id="2" w:name="OLE_LINK2"/>
+            <w:bookmarkStart w:id="3" w:name="OLE_LINK3"/>
+            <w:bookmarkStart w:id="4" w:name="OLE_LINK4"/>
             <w:r>
               <w:t>@[</w:t>
             </w:r>
@@ -825,9 +818,9 @@
             <w:r>
               <w:t>]</w:t>
             </w:r>
+            <w:bookmarkEnd w:id="2"/>
             <w:bookmarkEnd w:id="3"/>
             <w:bookmarkEnd w:id="4"/>
-            <w:bookmarkEnd w:id="5"/>
           </w:p>
         </w:tc>
         <w:tc>
@@ -1252,9 +1245,58 @@
         <w:t>Thank you!</w:t>
       </w:r>
     </w:p>
+    <w:p>
+      <w:pPr>
+        <w:rPr>
+          <w:rFonts w:asciiTheme="majorHAnsi" w:eastAsiaTheme="majorEastAsia" w:hAnsiTheme="majorHAnsi" w:cstheme="majorBidi"/>
+          <w:color w:val="F24F4F" w:themeColor="accent1"/>
+          <w:sz w:val="22"/>
+          <w:szCs w:val="22"/>
+        </w:rPr>
+      </w:pPr>
+      <w:r>
+        <w:br w:type="page"/>
+      </w:r>
+    </w:p>
+    <w:p>
+      <w:pPr>
+        <w:pStyle w:val="Closing"/>
+        <w:jc w:val="left"/>
+      </w:pPr>
+      <w:r>
+        <w:lastRenderedPageBreak/>
+        <w:t>Word report example</w:t>
+      </w:r>
+    </w:p>
+    <w:p>
+      <w:pPr>
+        <w:pStyle w:val="Closing"/>
+        <w:jc w:val="center"/>
+      </w:pPr>
+      <w:bookmarkStart w:id="5" w:name="_GoBack"/>
+      <w:r>
+        <w:rPr>
+          <w:noProof/>
+        </w:rPr>
+        <w:drawing>
+          <wp:inline distT="0" distB="0" distL="0" distR="0" wp14:anchorId="0610AA00" wp14:editId="36504D3A">
+            <wp:extent cx="5314950" cy="2714625"/>
+            <wp:effectExtent l="0" t="0" r="0" b="9525"/>
+            <wp:docPr id="3" name="Chart 3" descr="UserChart:23e47609-06b5-47f3-b086-59657f01adff&#10;Pivot(0, 1, 2)"/>
+            <wp:cNvGraphicFramePr/>
+            <a:graphic xmlns:a="http://schemas.openxmlformats.org/drawingml/2006/main">
+              <a:graphicData uri="http://schemas.openxmlformats.org/drawingml/2006/chart">
+                <c:chart xmlns:c="http://schemas.openxmlformats.org/drawingml/2006/chart" xmlns:r="http://schemas.openxmlformats.org/officeDocument/2006/relationships" r:id="rId9"/>
+              </a:graphicData>
+            </a:graphic>
+          </wp:inline>
+        </w:drawing>
+      </w:r>
+      <w:bookmarkEnd w:id="5"/>
+    </w:p>
     <w:sectPr>
-      <w:footerReference w:type="default" r:id="rId9"/>
-      <w:footerReference w:type="first" r:id="rId10"/>
+      <w:footerReference w:type="default" r:id="rId10"/>
+      <w:footerReference w:type="first" r:id="rId11"/>
       <w:pgSz w:w="12240" w:h="15840" w:code="1"/>
       <w:pgMar w:top="1080" w:right="1224" w:bottom="2160" w:left="2016" w:header="720" w:footer="864" w:gutter="0"/>
       <w:cols w:space="720"/>
@@ -1333,7 +1375,7 @@
       <w:fldChar w:fldCharType="separate"/>
     </w:r>
     <w:r>
-      <w:t>1</w:t>
+      <w:t>2</w:t>
     </w:r>
     <w:r>
       <w:fldChar w:fldCharType="end"/>
@@ -2204,6 +2246,971 @@
 </w:styles>
 </file>
 
+<file path=word/charts/chart1.xml><?xml version="1.0" encoding="utf-8"?>
+<c:chartSpace xmlns:c="http://schemas.openxmlformats.org/drawingml/2006/chart" xmlns:a="http://schemas.openxmlformats.org/drawingml/2006/main" xmlns:r="http://schemas.openxmlformats.org/officeDocument/2006/relationships">
+  <c:date1904 val="0"/>
+  <c:lang val="en-US"/>
+  <c:roundedCorners val="0"/>
+  <mc:AlternateContent xmlns:mc="http://schemas.openxmlformats.org/markup-compatibility/2006">
+    <mc:Choice xmlns:c14="http://schemas.microsoft.com/office/drawing/2007/8/2/chart" Requires="c14">
+      <c14:style val="102"/>
+    </mc:Choice>
+    <mc:Fallback>
+      <c:style val="2"/>
+    </mc:Fallback>
+  </mc:AlternateContent>
+  <c:chart>
+    <c:title>
+      <c:tx>
+        <c:rich>
+          <a:bodyPr rot="0" spcFirstLastPara="1" vertOverflow="ellipsis" vert="horz" wrap="square" anchor="ctr" anchorCtr="1"/>
+          <a:lstStyle/>
+          <a:p>
+            <a:pPr>
+              <a:defRPr sz="1400" b="0" i="0" u="none" strike="noStrike" kern="1200" spc="0" baseline="0">
+                <a:solidFill>
+                  <a:schemeClr val="tx1">
+                    <a:lumMod val="65000"/>
+                    <a:lumOff val="35000"/>
+                  </a:schemeClr>
+                </a:solidFill>
+                <a:latin typeface="+mn-lt"/>
+                <a:ea typeface="+mn-ea"/>
+                <a:cs typeface="+mn-cs"/>
+              </a:defRPr>
+            </a:pPr>
+            <a:r>
+              <a:rPr lang="en-US"/>
+              <a:t>Your</a:t>
+            </a:r>
+            <a:r>
+              <a:rPr lang="en-US" baseline="0"/>
+              <a:t> latest purchases by category</a:t>
+            </a:r>
+            <a:endParaRPr lang="en-US"/>
+          </a:p>
+        </c:rich>
+      </c:tx>
+      <c:overlay val="0"/>
+      <c:spPr>
+        <a:noFill/>
+        <a:ln>
+          <a:noFill/>
+        </a:ln>
+        <a:effectLst/>
+      </c:spPr>
+      <c:txPr>
+        <a:bodyPr rot="0" spcFirstLastPara="1" vertOverflow="ellipsis" vert="horz" wrap="square" anchor="ctr" anchorCtr="1"/>
+        <a:lstStyle/>
+        <a:p>
+          <a:pPr>
+            <a:defRPr sz="1400" b="0" i="0" u="none" strike="noStrike" kern="1200" spc="0" baseline="0">
+              <a:solidFill>
+                <a:schemeClr val="tx1">
+                  <a:lumMod val="65000"/>
+                  <a:lumOff val="35000"/>
+                </a:schemeClr>
+              </a:solidFill>
+              <a:latin typeface="+mn-lt"/>
+              <a:ea typeface="+mn-ea"/>
+              <a:cs typeface="+mn-cs"/>
+            </a:defRPr>
+          </a:pPr>
+          <a:endParaRPr lang="en-US"/>
+        </a:p>
+      </c:txPr>
+    </c:title>
+    <c:autoTitleDeleted val="0"/>
+    <c:plotArea>
+      <c:layout/>
+      <c:areaChart>
+        <c:grouping val="stacked"/>
+        <c:varyColors val="0"/>
+        <c:ser>
+          <c:idx val="0"/>
+          <c:order val="0"/>
+          <c:tx>
+            <c:strRef>
+              <c:f>Sheet1!$B$1</c:f>
+              <c:strCache>
+                <c:ptCount val="1"/>
+                <c:pt idx="0">
+                  <c:v>Technology</c:v>
+                </c:pt>
+              </c:strCache>
+            </c:strRef>
+          </c:tx>
+          <c:spPr>
+            <a:solidFill>
+              <a:schemeClr val="accent1"/>
+            </a:solidFill>
+            <a:ln>
+              <a:noFill/>
+            </a:ln>
+            <a:effectLst/>
+          </c:spPr>
+          <c:cat>
+            <c:numRef>
+              <c:f>Sheet1!$A$2:$A$5</c:f>
+              <c:numCache>
+                <c:formatCode>General</c:formatCode>
+                <c:ptCount val="4"/>
+                <c:pt idx="0">
+                  <c:v>2018</c:v>
+                </c:pt>
+                <c:pt idx="1">
+                  <c:v>2019</c:v>
+                </c:pt>
+                <c:pt idx="2">
+                  <c:v>2020</c:v>
+                </c:pt>
+                <c:pt idx="3">
+                  <c:v>2021</c:v>
+                </c:pt>
+              </c:numCache>
+            </c:numRef>
+          </c:cat>
+          <c:val>
+            <c:numRef>
+              <c:f>Sheet1!$B$2:$B$5</c:f>
+              <c:numCache>
+                <c:formatCode>General</c:formatCode>
+                <c:ptCount val="4"/>
+                <c:pt idx="0">
+                  <c:v>17</c:v>
+                </c:pt>
+                <c:pt idx="1">
+                  <c:v>19</c:v>
+                </c:pt>
+                <c:pt idx="2">
+                  <c:v>22</c:v>
+                </c:pt>
+                <c:pt idx="3">
+                  <c:v>23</c:v>
+                </c:pt>
+              </c:numCache>
+            </c:numRef>
+          </c:val>
+        </c:ser>
+        <c:ser>
+          <c:idx val="1"/>
+          <c:order val="1"/>
+          <c:tx>
+            <c:strRef>
+              <c:f>Sheet1!$C$1</c:f>
+              <c:strCache>
+                <c:ptCount val="1"/>
+                <c:pt idx="0">
+                  <c:v>Travels</c:v>
+                </c:pt>
+              </c:strCache>
+            </c:strRef>
+          </c:tx>
+          <c:spPr>
+            <a:solidFill>
+              <a:schemeClr val="accent2"/>
+            </a:solidFill>
+            <a:ln>
+              <a:noFill/>
+            </a:ln>
+            <a:effectLst/>
+          </c:spPr>
+          <c:cat>
+            <c:numRef>
+              <c:f>Sheet1!$A$2:$A$5</c:f>
+              <c:numCache>
+                <c:formatCode>General</c:formatCode>
+                <c:ptCount val="4"/>
+                <c:pt idx="0">
+                  <c:v>2018</c:v>
+                </c:pt>
+                <c:pt idx="1">
+                  <c:v>2019</c:v>
+                </c:pt>
+                <c:pt idx="2">
+                  <c:v>2020</c:v>
+                </c:pt>
+                <c:pt idx="3">
+                  <c:v>2021</c:v>
+                </c:pt>
+              </c:numCache>
+            </c:numRef>
+          </c:cat>
+          <c:val>
+            <c:numRef>
+              <c:f>Sheet1!$C$2:$C$5</c:f>
+              <c:numCache>
+                <c:formatCode>General</c:formatCode>
+                <c:ptCount val="4"/>
+                <c:pt idx="0">
+                  <c:v>30</c:v>
+                </c:pt>
+                <c:pt idx="1">
+                  <c:v>31</c:v>
+                </c:pt>
+                <c:pt idx="2">
+                  <c:v>25</c:v>
+                </c:pt>
+                <c:pt idx="3">
+                  <c:v>26</c:v>
+                </c:pt>
+              </c:numCache>
+            </c:numRef>
+          </c:val>
+        </c:ser>
+        <c:dLbls>
+          <c:showLegendKey val="0"/>
+          <c:showVal val="0"/>
+          <c:showCatName val="0"/>
+          <c:showSerName val="0"/>
+          <c:showPercent val="0"/>
+          <c:showBubbleSize val="0"/>
+        </c:dLbls>
+        <c:axId val="1494894320"/>
+        <c:axId val="1494895952"/>
+      </c:areaChart>
+      <c:catAx>
+        <c:axId val="1494894320"/>
+        <c:scaling>
+          <c:orientation val="minMax"/>
+        </c:scaling>
+        <c:delete val="0"/>
+        <c:axPos val="b"/>
+        <c:numFmt formatCode="General" sourceLinked="1"/>
+        <c:majorTickMark val="out"/>
+        <c:minorTickMark val="none"/>
+        <c:tickLblPos val="nextTo"/>
+        <c:spPr>
+          <a:noFill/>
+          <a:ln w="9525" cap="flat" cmpd="sng" algn="ctr">
+            <a:solidFill>
+              <a:schemeClr val="tx1">
+                <a:lumMod val="15000"/>
+                <a:lumOff val="85000"/>
+              </a:schemeClr>
+            </a:solidFill>
+            <a:round/>
+          </a:ln>
+          <a:effectLst/>
+        </c:spPr>
+        <c:txPr>
+          <a:bodyPr rot="-60000000" spcFirstLastPara="1" vertOverflow="ellipsis" vert="horz" wrap="square" anchor="ctr" anchorCtr="1"/>
+          <a:lstStyle/>
+          <a:p>
+            <a:pPr>
+              <a:defRPr sz="900" b="0" i="0" u="none" strike="noStrike" kern="1200" baseline="0">
+                <a:solidFill>
+                  <a:schemeClr val="tx1">
+                    <a:lumMod val="65000"/>
+                    <a:lumOff val="35000"/>
+                  </a:schemeClr>
+                </a:solidFill>
+                <a:latin typeface="+mn-lt"/>
+                <a:ea typeface="+mn-ea"/>
+                <a:cs typeface="+mn-cs"/>
+              </a:defRPr>
+            </a:pPr>
+            <a:endParaRPr lang="en-US"/>
+          </a:p>
+        </c:txPr>
+        <c:crossAx val="1494895952"/>
+        <c:crosses val="autoZero"/>
+        <c:auto val="1"/>
+        <c:lblAlgn val="ctr"/>
+        <c:lblOffset val="100"/>
+        <c:noMultiLvlLbl val="0"/>
+      </c:catAx>
+      <c:valAx>
+        <c:axId val="1494895952"/>
+        <c:scaling>
+          <c:orientation val="minMax"/>
+        </c:scaling>
+        <c:delete val="0"/>
+        <c:axPos val="l"/>
+        <c:majorGridlines>
+          <c:spPr>
+            <a:ln w="9525" cap="flat" cmpd="sng" algn="ctr">
+              <a:solidFill>
+                <a:schemeClr val="tx1">
+                  <a:lumMod val="15000"/>
+                  <a:lumOff val="85000"/>
+                </a:schemeClr>
+              </a:solidFill>
+              <a:round/>
+            </a:ln>
+            <a:effectLst/>
+          </c:spPr>
+        </c:majorGridlines>
+        <c:numFmt formatCode="General" sourceLinked="1"/>
+        <c:majorTickMark val="none"/>
+        <c:minorTickMark val="none"/>
+        <c:tickLblPos val="nextTo"/>
+        <c:spPr>
+          <a:noFill/>
+          <a:ln>
+            <a:noFill/>
+          </a:ln>
+          <a:effectLst/>
+        </c:spPr>
+        <c:txPr>
+          <a:bodyPr rot="-60000000" spcFirstLastPara="1" vertOverflow="ellipsis" vert="horz" wrap="square" anchor="ctr" anchorCtr="1"/>
+          <a:lstStyle/>
+          <a:p>
+            <a:pPr>
+              <a:defRPr sz="900" b="0" i="0" u="none" strike="noStrike" kern="1200" baseline="0">
+                <a:solidFill>
+                  <a:schemeClr val="tx1">
+                    <a:lumMod val="65000"/>
+                    <a:lumOff val="35000"/>
+                  </a:schemeClr>
+                </a:solidFill>
+                <a:latin typeface="+mn-lt"/>
+                <a:ea typeface="+mn-ea"/>
+                <a:cs typeface="+mn-cs"/>
+              </a:defRPr>
+            </a:pPr>
+            <a:endParaRPr lang="en-US"/>
+          </a:p>
+        </c:txPr>
+        <c:crossAx val="1494894320"/>
+        <c:crosses val="autoZero"/>
+        <c:crossBetween val="midCat"/>
+      </c:valAx>
+      <c:spPr>
+        <a:noFill/>
+        <a:ln>
+          <a:noFill/>
+        </a:ln>
+        <a:effectLst/>
+      </c:spPr>
+    </c:plotArea>
+    <c:legend>
+      <c:legendPos val="b"/>
+      <c:overlay val="0"/>
+      <c:spPr>
+        <a:noFill/>
+        <a:ln>
+          <a:noFill/>
+        </a:ln>
+        <a:effectLst/>
+      </c:spPr>
+      <c:txPr>
+        <a:bodyPr rot="0" spcFirstLastPara="1" vertOverflow="ellipsis" vert="horz" wrap="square" anchor="ctr" anchorCtr="1"/>
+        <a:lstStyle/>
+        <a:p>
+          <a:pPr>
+            <a:defRPr sz="900" b="0" i="0" u="none" strike="noStrike" kern="1200" baseline="0">
+              <a:solidFill>
+                <a:schemeClr val="tx1">
+                  <a:lumMod val="65000"/>
+                  <a:lumOff val="35000"/>
+                </a:schemeClr>
+              </a:solidFill>
+              <a:latin typeface="+mn-lt"/>
+              <a:ea typeface="+mn-ea"/>
+              <a:cs typeface="+mn-cs"/>
+            </a:defRPr>
+          </a:pPr>
+          <a:endParaRPr lang="en-US"/>
+        </a:p>
+      </c:txPr>
+    </c:legend>
+    <c:plotVisOnly val="1"/>
+    <c:dispBlanksAs val="zero"/>
+    <c:showDLblsOverMax val="0"/>
+  </c:chart>
+  <c:spPr>
+    <a:solidFill>
+      <a:schemeClr val="bg1"/>
+    </a:solidFill>
+    <a:ln w="9525" cap="flat" cmpd="sng" algn="ctr">
+      <a:solidFill>
+        <a:schemeClr val="tx1">
+          <a:lumMod val="15000"/>
+          <a:lumOff val="85000"/>
+        </a:schemeClr>
+      </a:solidFill>
+      <a:round/>
+    </a:ln>
+    <a:effectLst/>
+  </c:spPr>
+  <c:txPr>
+    <a:bodyPr/>
+    <a:lstStyle/>
+    <a:p>
+      <a:pPr>
+        <a:defRPr/>
+      </a:pPr>
+      <a:endParaRPr lang="en-US"/>
+    </a:p>
+  </c:txPr>
+  <c:externalData r:id="rId3">
+    <c:autoUpdate val="0"/>
+  </c:externalData>
+</c:chartSpace>
+</file>
+
+<file path=word/charts/colors1.xml><?xml version="1.0" encoding="utf-8"?>
+<cs:colorStyle xmlns:cs="http://schemas.microsoft.com/office/drawing/2012/chartStyle" xmlns:a="http://schemas.openxmlformats.org/drawingml/2006/main" meth="cycle" id="10">
+  <a:schemeClr val="accent1"/>
+  <a:schemeClr val="accent2"/>
+  <a:schemeClr val="accent3"/>
+  <a:schemeClr val="accent4"/>
+  <a:schemeClr val="accent5"/>
+  <a:schemeClr val="accent6"/>
+  <cs:variation/>
+  <cs:variation>
+    <a:lumMod val="60000"/>
+  </cs:variation>
+  <cs:variation>
+    <a:lumMod val="80000"/>
+    <a:lumOff val="20000"/>
+  </cs:variation>
+  <cs:variation>
+    <a:lumMod val="80000"/>
+  </cs:variation>
+  <cs:variation>
+    <a:lumMod val="60000"/>
+    <a:lumOff val="40000"/>
+  </cs:variation>
+  <cs:variation>
+    <a:lumMod val="50000"/>
+  </cs:variation>
+  <cs:variation>
+    <a:lumMod val="70000"/>
+    <a:lumOff val="30000"/>
+  </cs:variation>
+  <cs:variation>
+    <a:lumMod val="70000"/>
+  </cs:variation>
+  <cs:variation>
+    <a:lumMod val="50000"/>
+    <a:lumOff val="50000"/>
+  </cs:variation>
+</cs:colorStyle>
+</file>
+
+<file path=word/charts/style1.xml><?xml version="1.0" encoding="utf-8"?>
+<cs:chartStyle xmlns:cs="http://schemas.microsoft.com/office/drawing/2012/chartStyle" xmlns:a="http://schemas.openxmlformats.org/drawingml/2006/main" id="276">
+  <cs:axisTitle>
+    <cs:lnRef idx="0"/>
+    <cs:fillRef idx="0"/>
+    <cs:effectRef idx="0"/>
+    <cs:fontRef idx="minor">
+      <a:schemeClr val="tx1">
+        <a:lumMod val="65000"/>
+        <a:lumOff val="35000"/>
+      </a:schemeClr>
+    </cs:fontRef>
+    <cs:defRPr sz="1000" kern="1200"/>
+  </cs:axisTitle>
+  <cs:categoryAxis>
+    <cs:lnRef idx="0"/>
+    <cs:fillRef idx="0"/>
+    <cs:effectRef idx="0"/>
+    <cs:fontRef idx="minor">
+      <a:schemeClr val="tx1">
+        <a:lumMod val="65000"/>
+        <a:lumOff val="35000"/>
+      </a:schemeClr>
+    </cs:fontRef>
+    <cs:spPr>
+      <a:ln w="9525" cap="flat" cmpd="sng" algn="ctr">
+        <a:solidFill>
+          <a:schemeClr val="tx1">
+            <a:lumMod val="15000"/>
+            <a:lumOff val="85000"/>
+          </a:schemeClr>
+        </a:solidFill>
+        <a:round/>
+      </a:ln>
+    </cs:spPr>
+    <cs:defRPr sz="900" kern="1200"/>
+  </cs:categoryAxis>
+  <cs:chartArea mods="allowNoFillOverride allowNoLineOverride">
+    <cs:lnRef idx="0"/>
+    <cs:fillRef idx="0"/>
+    <cs:effectRef idx="0"/>
+    <cs:fontRef idx="minor">
+      <a:schemeClr val="tx1"/>
+    </cs:fontRef>
+    <cs:spPr>
+      <a:solidFill>
+        <a:schemeClr val="bg1"/>
+      </a:solidFill>
+      <a:ln w="9525" cap="flat" cmpd="sng" algn="ctr">
+        <a:solidFill>
+          <a:schemeClr val="tx1">
+            <a:lumMod val="15000"/>
+            <a:lumOff val="85000"/>
+          </a:schemeClr>
+        </a:solidFill>
+        <a:round/>
+      </a:ln>
+    </cs:spPr>
+    <cs:defRPr sz="1000" kern="1200"/>
+  </cs:chartArea>
+  <cs:dataLabel>
+    <cs:lnRef idx="0"/>
+    <cs:fillRef idx="0"/>
+    <cs:effectRef idx="0"/>
+    <cs:fontRef idx="minor">
+      <a:schemeClr val="tx1">
+        <a:lumMod val="75000"/>
+        <a:lumOff val="25000"/>
+      </a:schemeClr>
+    </cs:fontRef>
+    <cs:defRPr sz="900" kern="1200"/>
+  </cs:dataLabel>
+  <cs:dataLabelCallout>
+    <cs:lnRef idx="0"/>
+    <cs:fillRef idx="0"/>
+    <cs:effectRef idx="0"/>
+    <cs:fontRef idx="minor">
+      <a:schemeClr val="dk1">
+        <a:lumMod val="65000"/>
+        <a:lumOff val="35000"/>
+      </a:schemeClr>
+    </cs:fontRef>
+    <cs:spPr>
+      <a:solidFill>
+        <a:schemeClr val="lt1"/>
+      </a:solidFill>
+      <a:ln>
+        <a:solidFill>
+          <a:schemeClr val="dk1">
+            <a:lumMod val="25000"/>
+            <a:lumOff val="75000"/>
+          </a:schemeClr>
+        </a:solidFill>
+      </a:ln>
+    </cs:spPr>
+    <cs:defRPr sz="900" kern="1200"/>
+    <cs:bodyPr rot="0" spcFirstLastPara="1" vertOverflow="clip" horzOverflow="clip" vert="horz" wrap="square" lIns="36576" tIns="18288" rIns="36576" bIns="18288" anchor="ctr" anchorCtr="1">
+      <a:spAutoFit/>
+    </cs:bodyPr>
+  </cs:dataLabelCallout>
+  <cs:dataPoint>
+    <cs:lnRef idx="0"/>
+    <cs:fillRef idx="1">
+      <cs:styleClr val="auto"/>
+    </cs:fillRef>
+    <cs:effectRef idx="0"/>
+    <cs:fontRef idx="minor">
+      <a:schemeClr val="tx1"/>
+    </cs:fontRef>
+  </cs:dataPoint>
+  <cs:dataPoint3D>
+    <cs:lnRef idx="0"/>
+    <cs:fillRef idx="1">
+      <cs:styleClr val="auto"/>
+    </cs:fillRef>
+    <cs:effectRef idx="0"/>
+    <cs:fontRef idx="minor">
+      <a:schemeClr val="tx1"/>
+    </cs:fontRef>
+  </cs:dataPoint3D>
+  <cs:dataPointLine>
+    <cs:lnRef idx="0">
+      <cs:styleClr val="auto"/>
+    </cs:lnRef>
+    <cs:fillRef idx="1"/>
+    <cs:effectRef idx="0"/>
+    <cs:fontRef idx="minor">
+      <a:schemeClr val="tx1"/>
+    </cs:fontRef>
+    <cs:spPr>
+      <a:ln w="28575" cap="rnd">
+        <a:solidFill>
+          <a:schemeClr val="phClr"/>
+        </a:solidFill>
+        <a:round/>
+      </a:ln>
+    </cs:spPr>
+  </cs:dataPointLine>
+  <cs:dataPointMarker>
+    <cs:lnRef idx="0">
+      <cs:styleClr val="auto"/>
+    </cs:lnRef>
+    <cs:fillRef idx="1">
+      <cs:styleClr val="auto"/>
+    </cs:fillRef>
+    <cs:effectRef idx="0"/>
+    <cs:fontRef idx="minor">
+      <a:schemeClr val="tx1"/>
+    </cs:fontRef>
+    <cs:spPr>
+      <a:ln w="9525">
+        <a:solidFill>
+          <a:schemeClr val="phClr"/>
+        </a:solidFill>
+      </a:ln>
+    </cs:spPr>
+  </cs:dataPointMarker>
+  <cs:dataPointMarkerLayout symbol="circle" size="5"/>
+  <cs:dataPointWireframe>
+    <cs:lnRef idx="0">
+      <cs:styleClr val="auto"/>
+    </cs:lnRef>
+    <cs:fillRef idx="1"/>
+    <cs:effectRef idx="0"/>
+    <cs:fontRef idx="minor">
+      <a:schemeClr val="tx1"/>
+    </cs:fontRef>
+    <cs:spPr>
+      <a:ln w="9525" cap="rnd">
+        <a:solidFill>
+          <a:schemeClr val="phClr"/>
+        </a:solidFill>
+        <a:round/>
+      </a:ln>
+    </cs:spPr>
+  </cs:dataPointWireframe>
+  <cs:dataTable>
+    <cs:lnRef idx="0"/>
+    <cs:fillRef idx="0"/>
+    <cs:effectRef idx="0"/>
+    <cs:fontRef idx="minor">
+      <a:schemeClr val="tx1">
+        <a:lumMod val="65000"/>
+        <a:lumOff val="35000"/>
+      </a:schemeClr>
+    </cs:fontRef>
+    <cs:spPr>
+      <a:noFill/>
+      <a:ln w="9525" cap="flat" cmpd="sng" algn="ctr">
+        <a:solidFill>
+          <a:schemeClr val="tx1">
+            <a:lumMod val="15000"/>
+            <a:lumOff val="85000"/>
+          </a:schemeClr>
+        </a:solidFill>
+        <a:round/>
+      </a:ln>
+    </cs:spPr>
+    <cs:defRPr sz="900" kern="1200"/>
+  </cs:dataTable>
+  <cs:downBar>
+    <cs:lnRef idx="0"/>
+    <cs:fillRef idx="0"/>
+    <cs:effectRef idx="0"/>
+    <cs:fontRef idx="minor">
+      <a:schemeClr val="tx1"/>
+    </cs:fontRef>
+    <cs:spPr>
+      <a:solidFill>
+        <a:schemeClr val="dk1">
+          <a:lumMod val="75000"/>
+          <a:lumOff val="25000"/>
+        </a:schemeClr>
+      </a:solidFill>
+      <a:ln w="9525" cap="flat" cmpd="sng" algn="ctr">
+        <a:solidFill>
+          <a:schemeClr val="tx1">
+            <a:lumMod val="65000"/>
+            <a:lumOff val="35000"/>
+          </a:schemeClr>
+        </a:solidFill>
+        <a:round/>
+      </a:ln>
+    </cs:spPr>
+  </cs:downBar>
+  <cs:dropLine>
+    <cs:lnRef idx="0"/>
+    <cs:fillRef idx="0"/>
+    <cs:effectRef idx="0"/>
+    <cs:fontRef idx="minor">
+      <a:schemeClr val="tx1"/>
+    </cs:fontRef>
+    <cs:spPr>
+      <a:ln w="9525" cap="flat" cmpd="sng" algn="ctr">
+        <a:solidFill>
+          <a:schemeClr val="tx1">
+            <a:lumMod val="35000"/>
+            <a:lumOff val="65000"/>
+          </a:schemeClr>
+        </a:solidFill>
+        <a:round/>
+      </a:ln>
+    </cs:spPr>
+  </cs:dropLine>
+  <cs:errorBar>
+    <cs:lnRef idx="0"/>
+    <cs:fillRef idx="0"/>
+    <cs:effectRef idx="0"/>
+    <cs:fontRef idx="minor">
+      <a:schemeClr val="tx1"/>
+    </cs:fontRef>
+    <cs:spPr>
+      <a:ln w="9525" cap="flat" cmpd="sng" algn="ctr">
+        <a:solidFill>
+          <a:schemeClr val="tx1">
+            <a:lumMod val="65000"/>
+            <a:lumOff val="35000"/>
+          </a:schemeClr>
+        </a:solidFill>
+        <a:round/>
+      </a:ln>
+    </cs:spPr>
+  </cs:errorBar>
+  <cs:floor>
+    <cs:lnRef idx="0"/>
+    <cs:fillRef idx="0"/>
+    <cs:effectRef idx="0"/>
+    <cs:fontRef idx="minor">
+      <a:schemeClr val="tx1"/>
+    </cs:fontRef>
+    <cs:spPr>
+      <a:ln w="9525" cap="flat" cmpd="sng" algn="ctr">
+        <a:solidFill>
+          <a:schemeClr val="tx1">
+            <a:lumMod val="15000"/>
+            <a:lumOff val="85000"/>
+          </a:schemeClr>
+        </a:solidFill>
+        <a:round/>
+      </a:ln>
+    </cs:spPr>
+  </cs:floor>
+  <cs:gridlineMajor>
+    <cs:lnRef idx="0"/>
+    <cs:fillRef idx="0"/>
+    <cs:effectRef idx="0"/>
+    <cs:fontRef idx="minor">
+      <a:schemeClr val="tx1"/>
+    </cs:fontRef>
+    <cs:spPr>
+      <a:ln w="9525" cap="flat" cmpd="sng" algn="ctr">
+        <a:solidFill>
+          <a:schemeClr val="tx1">
+            <a:lumMod val="15000"/>
+            <a:lumOff val="85000"/>
+          </a:schemeClr>
+        </a:solidFill>
+        <a:round/>
+      </a:ln>
+    </cs:spPr>
+  </cs:gridlineMajor>
+  <cs:gridlineMinor>
+    <cs:lnRef idx="0"/>
+    <cs:fillRef idx="0"/>
+    <cs:effectRef idx="0"/>
+    <cs:fontRef idx="minor">
+      <a:schemeClr val="tx1"/>
+    </cs:fontRef>
+    <cs:spPr>
+      <a:ln w="9525" cap="flat" cmpd="sng" algn="ctr">
+        <a:solidFill>
+          <a:schemeClr val="tx1">
+            <a:lumMod val="5000"/>
+            <a:lumOff val="95000"/>
+          </a:schemeClr>
+        </a:solidFill>
+        <a:round/>
+      </a:ln>
+    </cs:spPr>
+  </cs:gridlineMinor>
+  <cs:hiLoLine>
+    <cs:lnRef idx="0"/>
+    <cs:fillRef idx="0"/>
+    <cs:effectRef idx="0"/>
+    <cs:fontRef idx="minor">
+      <a:schemeClr val="tx1"/>
+    </cs:fontRef>
+    <cs:spPr>
+      <a:ln w="9525" cap="flat" cmpd="sng" algn="ctr">
+        <a:solidFill>
+          <a:schemeClr val="tx1">
+            <a:lumMod val="50000"/>
+            <a:lumOff val="50000"/>
+          </a:schemeClr>
+        </a:solidFill>
+        <a:round/>
+      </a:ln>
+    </cs:spPr>
+  </cs:hiLoLine>
+  <cs:leaderLine>
+    <cs:lnRef idx="0"/>
+    <cs:fillRef idx="0"/>
+    <cs:effectRef idx="0"/>
+    <cs:fontRef idx="minor">
+      <a:schemeClr val="tx1"/>
+    </cs:fontRef>
+    <cs:spPr>
+      <a:ln w="9525" cap="flat" cmpd="sng" algn="ctr">
+        <a:solidFill>
+          <a:schemeClr val="tx1">
+            <a:lumMod val="35000"/>
+            <a:lumOff val="65000"/>
+          </a:schemeClr>
+        </a:solidFill>
+        <a:round/>
+      </a:ln>
+    </cs:spPr>
+  </cs:leaderLine>
+  <cs:legend>
+    <cs:lnRef idx="0"/>
+    <cs:fillRef idx="0"/>
+    <cs:effectRef idx="0"/>
+    <cs:fontRef idx="minor">
+      <a:schemeClr val="tx1">
+        <a:lumMod val="65000"/>
+        <a:lumOff val="35000"/>
+      </a:schemeClr>
+    </cs:fontRef>
+    <cs:defRPr sz="900" kern="1200"/>
+  </cs:legend>
+  <cs:plotArea mods="allowNoFillOverride allowNoLineOverride">
+    <cs:lnRef idx="0"/>
+    <cs:fillRef idx="0"/>
+    <cs:effectRef idx="0"/>
+    <cs:fontRef idx="minor">
+      <a:schemeClr val="tx1"/>
+    </cs:fontRef>
+  </cs:plotArea>
+  <cs:plotArea3D mods="allowNoFillOverride allowNoLineOverride">
+    <cs:lnRef idx="0"/>
+    <cs:fillRef idx="0"/>
+    <cs:effectRef idx="0"/>
+    <cs:fontRef idx="minor">
+      <a:schemeClr val="tx1"/>
+    </cs:fontRef>
+  </cs:plotArea3D>
+  <cs:seriesAxis>
+    <cs:lnRef idx="0"/>
+    <cs:fillRef idx="0"/>
+    <cs:effectRef idx="0"/>
+    <cs:fontRef idx="minor">
+      <a:schemeClr val="tx1">
+        <a:lumMod val="65000"/>
+        <a:lumOff val="35000"/>
+      </a:schemeClr>
+    </cs:fontRef>
+    <cs:spPr>
+      <a:ln w="9525" cap="flat" cmpd="sng" algn="ctr">
+        <a:solidFill>
+          <a:schemeClr val="tx1">
+            <a:lumMod val="15000"/>
+            <a:lumOff val="85000"/>
+          </a:schemeClr>
+        </a:solidFill>
+        <a:round/>
+      </a:ln>
+    </cs:spPr>
+    <cs:defRPr sz="900" kern="1200"/>
+  </cs:seriesAxis>
+  <cs:seriesLine>
+    <cs:lnRef idx="0"/>
+    <cs:fillRef idx="0"/>
+    <cs:effectRef idx="0"/>
+    <cs:fontRef idx="minor">
+      <a:schemeClr val="tx1"/>
+    </cs:fontRef>
+    <cs:spPr>
+      <a:ln w="9525" cap="flat" cmpd="sng" algn="ctr">
+        <a:solidFill>
+          <a:schemeClr val="tx1">
+            <a:lumMod val="35000"/>
+            <a:lumOff val="65000"/>
+          </a:schemeClr>
+        </a:solidFill>
+        <a:round/>
+      </a:ln>
+    </cs:spPr>
+  </cs:seriesLine>
+  <cs:title>
+    <cs:lnRef idx="0"/>
+    <cs:fillRef idx="0"/>
+    <cs:effectRef idx="0"/>
+    <cs:fontRef idx="minor">
+      <a:schemeClr val="tx1">
+        <a:lumMod val="65000"/>
+        <a:lumOff val="35000"/>
+      </a:schemeClr>
+    </cs:fontRef>
+    <cs:defRPr sz="1400" b="0" kern="1200" spc="0" baseline="0"/>
+  </cs:title>
+  <cs:trendline>
+    <cs:lnRef idx="0">
+      <cs:styleClr val="auto"/>
+    </cs:lnRef>
+    <cs:fillRef idx="0"/>
+    <cs:effectRef idx="0"/>
+    <cs:fontRef idx="minor">
+      <a:schemeClr val="tx1"/>
+    </cs:fontRef>
+    <cs:spPr>
+      <a:ln w="19050" cap="rnd">
+        <a:solidFill>
+          <a:schemeClr val="phClr"/>
+        </a:solidFill>
+        <a:prstDash val="sysDot"/>
+      </a:ln>
+    </cs:spPr>
+  </cs:trendline>
+  <cs:trendlineLabel>
+    <cs:lnRef idx="0"/>
+    <cs:fillRef idx="0"/>
+    <cs:effectRef idx="0"/>
+    <cs:fontRef idx="minor">
+      <a:schemeClr val="tx1">
+        <a:lumMod val="65000"/>
+        <a:lumOff val="35000"/>
+      </a:schemeClr>
+    </cs:fontRef>
+    <cs:defRPr sz="900" kern="1200"/>
+  </cs:trendlineLabel>
+  <cs:upBar>
+    <cs:lnRef idx="0"/>
+    <cs:fillRef idx="0"/>
+    <cs:effectRef idx="0"/>
+    <cs:fontRef idx="minor">
+      <a:schemeClr val="tx1"/>
+    </cs:fontRef>
+    <cs:spPr>
+      <a:solidFill>
+        <a:schemeClr val="lt1"/>
+      </a:solidFill>
+      <a:ln w="9525" cap="flat" cmpd="sng" algn="ctr">
+        <a:solidFill>
+          <a:schemeClr val="tx1">
+            <a:lumMod val="65000"/>
+            <a:lumOff val="35000"/>
+          </a:schemeClr>
+        </a:solidFill>
+        <a:round/>
+      </a:ln>
+    </cs:spPr>
+  </cs:upBar>
+  <cs:valueAxis>
+    <cs:lnRef idx="0"/>
+    <cs:fillRef idx="0"/>
+    <cs:effectRef idx="0"/>
+    <cs:fontRef idx="minor">
+      <a:schemeClr val="tx1">
+        <a:lumMod val="65000"/>
+        <a:lumOff val="35000"/>
+      </a:schemeClr>
+    </cs:fontRef>
+    <cs:defRPr sz="900" kern="1200"/>
+  </cs:valueAxis>
+  <cs:wall>
+    <cs:lnRef idx="0"/>
+    <cs:fillRef idx="0"/>
+    <cs:effectRef idx="0"/>
+    <cs:fontRef idx="minor">
+      <a:schemeClr val="tx1"/>
+    </cs:fontRef>
+    <cs:spPr>
+      <a:noFill/>
+      <a:ln>
+        <a:noFill/>
+      </a:ln>
+    </cs:spPr>
+  </cs:wall>
+</cs:chartStyle>
+</file>
+
 <file path=word/glossary/document.xml><?xml version="1.0" encoding="utf-8"?>
 <w:glossaryDocument xmlns:wpc="http://schemas.microsoft.com/office/word/2010/wordprocessingCanvas" xmlns:mc="http://schemas.openxmlformats.org/markup-compatibility/2006" xmlns:o="urn:schemas-microsoft-com:office:office" xmlns:r="http://schemas.openxmlformats.org/officeDocument/2006/relationships" xmlns:m="http://schemas.openxmlformats.org/officeDocument/2006/math" xmlns:v="urn:schemas-microsoft-com:vml" xmlns:wp14="http://schemas.microsoft.com/office/word/2010/wordprocessingDrawing" xmlns:wp="http://schemas.openxmlformats.org/drawingml/2006/wordprocessingDrawing" xmlns:w10="urn:schemas-microsoft-com:office:word" xmlns:w="http://schemas.openxmlformats.org/wordprocessingml/2006/main" xmlns:w14="http://schemas.microsoft.com/office/word/2010/wordml" xmlns:w15="http://schemas.microsoft.com/office/word/2012/wordml" xmlns:wpg="http://schemas.microsoft.com/office/word/2010/wordprocessingGroup" xmlns:wpi="http://schemas.microsoft.com/office/word/2010/wordprocessingInk" xmlns:wne="http://schemas.microsoft.com/office/word/2006/wordml" xmlns:wps="http://schemas.microsoft.com/office/word/2010/wordprocessingShape" mc:Ignorable="w14 w15 wp14">
   <w:docParts>
@@ -2303,7 +3310,7 @@
     <w:charset w:val="00"/>
     <w:family w:val="roman"/>
     <w:pitch w:val="variable"/>
-    <w:sig w:usb0="E0002EFF" w:usb1="C0007843" w:usb2="00000009" w:usb3="00000000" w:csb0="000001FF" w:csb1="00000000"/>
+    <w:sig w:usb0="E0002EFF" w:usb1="C000785B" w:usb2="00000009" w:usb3="00000000" w:csb0="000001FF" w:csb1="00000000"/>
   </w:font>
   <w:font w:name="Century Gothic">
     <w:panose1 w:val="020B0502020202020204"/>
@@ -2317,14 +3324,14 @@
     <w:charset w:val="00"/>
     <w:family w:val="swiss"/>
     <w:pitch w:val="variable"/>
-    <w:sig w:usb0="E00002FF" w:usb1="4000ACFF" w:usb2="00000001" w:usb3="00000000" w:csb0="0000019F" w:csb1="00000000"/>
+    <w:sig w:usb0="E4002EFF" w:usb1="C000247B" w:usb2="00000009" w:usb3="00000000" w:csb0="000001FF" w:csb1="00000000"/>
   </w:font>
   <w:font w:name="Calibri Light">
     <w:panose1 w:val="020F0302020204030204"/>
     <w:charset w:val="00"/>
     <w:family w:val="swiss"/>
     <w:pitch w:val="variable"/>
-    <w:sig w:usb0="A00002EF" w:usb1="4000207B" w:usb2="00000000" w:usb3="00000000" w:csb0="0000019F" w:csb1="00000000"/>
+    <w:sig w:usb0="E4002EFF" w:usb1="C000247B" w:usb2="00000009" w:usb3="00000000" w:csb0="000001FF" w:csb1="00000000"/>
   </w:font>
 </w:fonts>
 </file>
@@ -2350,6 +3357,7 @@
     <w:rsid w:val="0087204C"/>
     <w:rsid w:val="00C230B8"/>
     <w:rsid w:val="00CA231F"/>
+    <w:rsid w:val="00CD4CC6"/>
   </w:rsids>
   <m:mathPr>
     <m:mathFont m:val="Cambria Math"/>
@@ -2367,7 +3375,7 @@
   <w:themeFontLang w:val="en-US"/>
   <w:clrSchemeMapping w:bg1="light1" w:t1="dark1" w:bg2="light2" w:t2="dark2" w:accent1="accent1" w:accent2="accent2" w:accent3="accent3" w:accent4="accent4" w:accent5="accent5" w:accent6="accent6" w:hyperlink="hyperlink" w:followedHyperlink="followedHyperlink"/>
   <w:decimalSymbol w:val=","/>
-  <w:listSeparator w:val=";"/>
+  <w:listSeparator w:val=","/>
   <w15:chartTrackingRefBased/>
 </w:settings>
 </file>
@@ -3069,7 +4077,7 @@
 </file>
 
 <file path=customXml/itemProps2.xml><?xml version="1.0" encoding="utf-8"?>
-<ds:datastoreItem xmlns:ds="http://schemas.openxmlformats.org/officeDocument/2006/customXml" ds:itemID="{F5BC33AC-6775-4875-9E38-FB4AA77D3518}">
+<ds:datastoreItem xmlns:ds="http://schemas.openxmlformats.org/officeDocument/2006/customXml" ds:itemID="{4D15A4F6-48DE-4286-BD30-5D2014F66565}">
   <ds:schemaRefs>
     <ds:schemaRef ds:uri="http://schemas.openxmlformats.org/officeDocument/2006/bibliography"/>
   </ds:schemaRefs>

</xml_diff>